<commit_message>
Add Netflix recommendations link
Included a link to Netflix's blog article on their recommendation system, enhancing the reference section in the streaming project document. This addition provides more in-depth information on Netflix's approach to user recommendations.
</commit_message>
<xml_diff>
--- a/Proyecto/PROPUESTA INICIAL PROYECTO FINAL ANS.docx
+++ b/Proyecto/PROPUESTA INICIAL PROYECTO FINAL ANS.docx
@@ -1,6 +1,6 @@
 
 <file path=word/document.xml><?xml version="1.0" encoding="utf-8"?>
-<w:document xmlns:wpc="http://schemas.microsoft.com/office/word/2010/wordprocessingCanvas" xmlns:cx="http://schemas.microsoft.com/office/drawing/2014/chartex" xmlns:cx1="http://schemas.microsoft.com/office/drawing/2015/9/8/chartex" xmlns:cx2="http://schemas.microsoft.com/office/drawing/2015/10/21/chartex" xmlns:cx3="http://schemas.microsoft.com/office/drawing/2016/5/9/chartex" xmlns:cx4="http://schemas.microsoft.com/office/drawing/2016/5/10/chartex" xmlns:cx5="http://schemas.microsoft.com/office/drawing/2016/5/11/chartex" xmlns:cx6="http://schemas.microsoft.com/office/drawing/2016/5/12/chartex" xmlns:cx7="http://schemas.microsoft.com/office/drawing/2016/5/13/chartex" xmlns:cx8="http://schemas.microsoft.com/office/drawing/2016/5/14/chartex" xmlns:mc="http://schemas.openxmlformats.org/markup-compatibility/2006" xmlns:aink="http://schemas.microsoft.com/office/drawing/2016/ink" xmlns:am3d="http://schemas.microsoft.com/office/drawing/2017/model3d" xmlns:o="urn:schemas-microsoft-com:office:office" xmlns:oel="http://schemas.microsoft.com/office/2019/extlst" xmlns:r="http://schemas.openxmlformats.org/officeDocument/2006/relationships" xmlns:m="http://schemas.openxmlformats.org/officeDocument/2006/math" xmlns:v="urn:schemas-microsoft-com:vml" xmlns:wp14="http://schemas.microsoft.com/office/word/2010/wordprocessingDrawing" xmlns:wp="http://schemas.openxmlformats.org/drawingml/2006/wordprocessingDrawing" xmlns:w10="urn:schemas-microsoft-com:office:word" xmlns:w="http://schemas.openxmlformats.org/wordprocessingml/2006/main" xmlns:w14="http://schemas.microsoft.com/office/word/2010/wordml" xmlns:w15="http://schemas.microsoft.com/office/word/2012/wordml" xmlns:w16cex="http://schemas.microsoft.com/office/word/2018/wordml/cex" xmlns:w16cid="http://schemas.microsoft.com/office/word/2016/wordml/cid" xmlns:w16="http://schemas.microsoft.com/office/word/2018/wordml" xmlns:w16sdtdh="http://schemas.microsoft.com/office/word/2020/wordml/sdtdatahash" xmlns:w16se="http://schemas.microsoft.com/office/word/2015/wordml/symex" xmlns:wpg="http://schemas.microsoft.com/office/word/2010/wordprocessingGroup" xmlns:wpi="http://schemas.microsoft.com/office/word/2010/wordprocessingInk" xmlns:wne="http://schemas.microsoft.com/office/word/2006/wordml" xmlns:wps="http://schemas.microsoft.com/office/word/2010/wordprocessingShape" mc:Ignorable="w14 w15 w16se w16cid w16 w16cex w16sdtdh wp14">
+<w:document xmlns:wpc="http://schemas.microsoft.com/office/word/2010/wordprocessingCanvas" xmlns:cx="http://schemas.microsoft.com/office/drawing/2014/chartex" xmlns:cx1="http://schemas.microsoft.com/office/drawing/2015/9/8/chartex" xmlns:cx2="http://schemas.microsoft.com/office/drawing/2015/10/21/chartex" xmlns:cx3="http://schemas.microsoft.com/office/drawing/2016/5/9/chartex" xmlns:cx4="http://schemas.microsoft.com/office/drawing/2016/5/10/chartex" xmlns:cx5="http://schemas.microsoft.com/office/drawing/2016/5/11/chartex" xmlns:cx6="http://schemas.microsoft.com/office/drawing/2016/5/12/chartex" xmlns:cx7="http://schemas.microsoft.com/office/drawing/2016/5/13/chartex" xmlns:cx8="http://schemas.microsoft.com/office/drawing/2016/5/14/chartex" xmlns:mc="http://schemas.openxmlformats.org/markup-compatibility/2006" xmlns:aink="http://schemas.microsoft.com/office/drawing/2016/ink" xmlns:am3d="http://schemas.microsoft.com/office/drawing/2017/model3d" xmlns:o="urn:schemas-microsoft-com:office:office" xmlns:oel="http://schemas.microsoft.com/office/2019/extlst" xmlns:r="http://schemas.openxmlformats.org/officeDocument/2006/relationships" xmlns:m="http://schemas.openxmlformats.org/officeDocument/2006/math" xmlns:v="urn:schemas-microsoft-com:vml" xmlns:wp14="http://schemas.microsoft.com/office/word/2010/wordprocessingDrawing" xmlns:wp="http://schemas.openxmlformats.org/drawingml/2006/wordprocessingDrawing" xmlns:w10="urn:schemas-microsoft-com:office:word" xmlns:w="http://schemas.openxmlformats.org/wordprocessingml/2006/main" xmlns:w14="http://schemas.microsoft.com/office/word/2010/wordml" xmlns:w15="http://schemas.microsoft.com/office/word/2012/wordml" xmlns:w16cex="http://schemas.microsoft.com/office/word/2018/wordml/cex" xmlns:w16cid="http://schemas.microsoft.com/office/word/2016/wordml/cid" xmlns:w16="http://schemas.microsoft.com/office/word/2018/wordml" xmlns:w16du="http://schemas.microsoft.com/office/word/2023/wordml/word16du" xmlns:w16sdtdh="http://schemas.microsoft.com/office/word/2020/wordml/sdtdatahash" xmlns:w16se="http://schemas.microsoft.com/office/word/2015/wordml/symex" xmlns:wpg="http://schemas.microsoft.com/office/word/2010/wordprocessingGroup" xmlns:wpi="http://schemas.microsoft.com/office/word/2010/wordprocessingInk" xmlns:wne="http://schemas.microsoft.com/office/word/2006/wordml" xmlns:wps="http://schemas.microsoft.com/office/word/2010/wordprocessingShape" mc:Ignorable="w14 w15 w16se w16cid w16 w16cex w16sdtdh w16du wp14">
   <w:body>
     <w:p>
       <w:pPr>
@@ -23,7 +23,7 @@
           <w:noProof/>
         </w:rPr>
         <w:drawing>
-          <wp:inline distT="0" distB="0" distL="0" distR="0">
+          <wp:inline distT="0" distB="0" distL="0" distR="0" wp14:anchorId="7B31A1E2" wp14:editId="3A1C4952">
             <wp:extent cx="5943600" cy="621665"/>
             <wp:effectExtent l="0" t="0" r="0" b="0"/>
             <wp:docPr id="1" name="Picture 1"/>
@@ -183,28 +183,7 @@
           <w:rFonts w:ascii="Arial" w:hAnsi="Arial" w:cs="Arial"/>
           <w:lang w:val="es-CO"/>
         </w:rPr>
-        <w:t xml:space="preserve"> Este problema queda perfectamente esbozado en palabras</w:t>
-      </w:r>
-      <w:r>
-        <w:rPr>
-          <w:rFonts w:ascii="Arial" w:hAnsi="Arial" w:cs="Arial"/>
-          <w:lang w:val="es-CO"/>
-        </w:rPr>
-        <w:t xml:space="preserve"> </w:t>
-      </w:r>
-      <w:r>
-        <w:rPr>
-          <w:rFonts w:ascii="Arial" w:hAnsi="Arial" w:cs="Arial"/>
-          <w:lang w:val="es-CO"/>
-        </w:rPr>
-        <w:t>d</w:t>
-      </w:r>
-      <w:r>
-        <w:rPr>
-          <w:rFonts w:ascii="Arial" w:hAnsi="Arial" w:cs="Arial"/>
-          <w:lang w:val="es-CO"/>
-        </w:rPr>
-        <w:t xml:space="preserve">el nobel de economía Richard </w:t>
+        <w:t xml:space="preserve"> Este problema queda perfectamente esbozado en palabras del nobel de economía Richard </w:t>
       </w:r>
       <w:proofErr w:type="spellStart"/>
       <w:r>
@@ -522,6 +501,7 @@
         <w:jc w:val="both"/>
         <w:rPr>
           <w:rFonts w:ascii="Arial" w:hAnsi="Arial" w:cs="Arial"/>
+          <w:lang w:val="es-CO"/>
         </w:rPr>
       </w:pPr>
       <w:r>
@@ -529,6 +509,27 @@
           <w:rFonts w:ascii="Arial" w:hAnsi="Arial" w:cs="Arial"/>
         </w:rPr>
         <w:t>Por ejemplo, investigaciones previas han empleado análisis de clústeres para agrupar servicios de streaming según características como la resolución de video, la variedad de contenido y la frecuencia de actualización de la biblioteca. Otros estudios han utilizado encuestas de satisfacción del usuario para evaluar la percepción de valor.</w:t>
+      </w:r>
+      <w:r>
+        <w:rPr>
+          <w:rFonts w:ascii="Arial" w:hAnsi="Arial" w:cs="Arial"/>
+          <w:lang w:val="es-CO"/>
+        </w:rPr>
+        <w:t xml:space="preserve"> Así mismo, para las plataformas el agrupado de características a contenidos también es fundamental en su sistema interno de recomendaciones</w:t>
+      </w:r>
+      <w:r>
+        <w:rPr>
+          <w:rFonts w:ascii="Arial" w:hAnsi="Arial" w:cs="Arial"/>
+          <w:lang w:val="es-CO"/>
+        </w:rPr>
+        <w:t>,</w:t>
+      </w:r>
+      <w:r>
+        <w:rPr>
+          <w:rFonts w:ascii="Arial" w:hAnsi="Arial" w:cs="Arial"/>
+          <w:lang w:val="es-CO"/>
+        </w:rPr>
+        <w:t xml:space="preserve"> como la plataforma Netflix que en sus inicios utilizó un algoritmo de tipo SVD para la agrupación y recomendación de contenido.</w:t>
       </w:r>
     </w:p>
     <w:p>
@@ -664,6 +665,7 @@
         <w:rPr>
           <w:rFonts w:ascii="Arial" w:hAnsi="Arial" w:cs="Arial"/>
         </w:rPr>
+        <w:lastRenderedPageBreak/>
         <w:t>imdbVotes: Número de votos que la película ha recibido en IMDB. Numérica discreta.</w:t>
       </w:r>
     </w:p>
@@ -682,7 +684,6 @@
         <w:rPr>
           <w:rFonts w:ascii="Arial" w:hAnsi="Arial" w:cs="Arial"/>
         </w:rPr>
-        <w:lastRenderedPageBreak/>
         <w:t>imdbScore: Puntuación media de la película en IMDB. Numérica continua.</w:t>
       </w:r>
     </w:p>
@@ -967,7 +968,7 @@
       <w:hyperlink r:id="rId6" w:history="1">
         <w:r>
           <w:rPr>
-            <w:rStyle w:val="Hyperlink"/>
+            <w:rStyle w:val="Hipervnculo"/>
           </w:rPr>
           <w:t>IMDB</w:t>
         </w:r>
@@ -984,7 +985,7 @@
       <w:hyperlink r:id="rId7" w:history="1">
         <w:r>
           <w:rPr>
-            <w:rStyle w:val="Hyperlink"/>
+            <w:rStyle w:val="Hipervnculo"/>
           </w:rPr>
           <w:t>TMDB</w:t>
         </w:r>
@@ -1001,7 +1002,7 @@
       <w:hyperlink r:id="rId8" w:history="1">
         <w:r>
           <w:rPr>
-            <w:rStyle w:val="Hyperlink"/>
+            <w:rStyle w:val="Hipervnculo"/>
           </w:rPr>
           <w:t>Netflix tech blog</w:t>
         </w:r>
@@ -1018,7 +1019,7 @@
       <w:hyperlink r:id="rId9" w:history="1">
         <w:r>
           <w:rPr>
-            <w:rStyle w:val="Hyperlink"/>
+            <w:rStyle w:val="Hipervnculo"/>
           </w:rPr>
           <w:t>Estudio Percepcion Consumidor Servicio Streaming</w:t>
         </w:r>
@@ -1031,13 +1032,35 @@
           <w:numId w:val="2"/>
         </w:numPr>
         <w:jc w:val="both"/>
+        <w:rPr>
+          <w:rStyle w:val="Hipervnculo"/>
+          <w:color w:val="auto"/>
+          <w:u w:val="none"/>
+        </w:rPr>
       </w:pPr>
       <w:hyperlink r:id="rId10" w:history="1">
         <w:r>
           <w:rPr>
-            <w:rStyle w:val="Hyperlink"/>
+            <w:rStyle w:val="Hipervnculo"/>
           </w:rPr>
           <w:t>Comparativa Streaming</w:t>
+        </w:r>
+      </w:hyperlink>
+    </w:p>
+    <w:p>
+      <w:pPr>
+        <w:numPr>
+          <w:ilvl w:val="0"/>
+          <w:numId w:val="2"/>
+        </w:numPr>
+        <w:jc w:val="both"/>
+      </w:pPr>
+      <w:hyperlink r:id="rId11" w:history="1">
+        <w:r>
+          <w:rPr>
+            <w:rStyle w:val="Hipervnculo"/>
+          </w:rPr>
+          <w:t>Recomendaciones de Netflix</w:t>
         </w:r>
       </w:hyperlink>
     </w:p>
@@ -1057,7 +1080,7 @@
 </file>
 
 <file path=word/numbering.xml><?xml version="1.0" encoding="utf-8"?>
-<w:numbering xmlns:wpc="http://schemas.microsoft.com/office/word/2010/wordprocessingCanvas" xmlns:cx="http://schemas.microsoft.com/office/drawing/2014/chartex" xmlns:cx1="http://schemas.microsoft.com/office/drawing/2015/9/8/chartex" xmlns:cx2="http://schemas.microsoft.com/office/drawing/2015/10/21/chartex" xmlns:cx3="http://schemas.microsoft.com/office/drawing/2016/5/9/chartex" xmlns:cx4="http://schemas.microsoft.com/office/drawing/2016/5/10/chartex" xmlns:cx5="http://schemas.microsoft.com/office/drawing/2016/5/11/chartex" xmlns:cx6="http://schemas.microsoft.com/office/drawing/2016/5/12/chartex" xmlns:cx7="http://schemas.microsoft.com/office/drawing/2016/5/13/chartex" xmlns:cx8="http://schemas.microsoft.com/office/drawing/2016/5/14/chartex" xmlns:mc="http://schemas.openxmlformats.org/markup-compatibility/2006" xmlns:aink="http://schemas.microsoft.com/office/drawing/2016/ink" xmlns:am3d="http://schemas.microsoft.com/office/drawing/2017/model3d" xmlns:o="urn:schemas-microsoft-com:office:office" xmlns:oel="http://schemas.microsoft.com/office/2019/extlst" xmlns:r="http://schemas.openxmlformats.org/officeDocument/2006/relationships" xmlns:m="http://schemas.openxmlformats.org/officeDocument/2006/math" xmlns:v="urn:schemas-microsoft-com:vml" xmlns:wp14="http://schemas.microsoft.com/office/word/2010/wordprocessingDrawing" xmlns:wp="http://schemas.openxmlformats.org/drawingml/2006/wordprocessingDrawing" xmlns:w10="urn:schemas-microsoft-com:office:word" xmlns:w="http://schemas.openxmlformats.org/wordprocessingml/2006/main" xmlns:w14="http://schemas.microsoft.com/office/word/2010/wordml" xmlns:w15="http://schemas.microsoft.com/office/word/2012/wordml" xmlns:w16cex="http://schemas.microsoft.com/office/word/2018/wordml/cex" xmlns:w16cid="http://schemas.microsoft.com/office/word/2016/wordml/cid" xmlns:w16="http://schemas.microsoft.com/office/word/2018/wordml" xmlns:w16sdtdh="http://schemas.microsoft.com/office/word/2020/wordml/sdtdatahash" xmlns:w16se="http://schemas.microsoft.com/office/word/2015/wordml/symex" xmlns:wpg="http://schemas.microsoft.com/office/word/2010/wordprocessingGroup" xmlns:wpi="http://schemas.microsoft.com/office/word/2010/wordprocessingInk" xmlns:wne="http://schemas.microsoft.com/office/word/2006/wordml" xmlns:wps="http://schemas.microsoft.com/office/word/2010/wordprocessingShape" mc:Ignorable="w14 w15 w16se w16cid w16 w16cex w16sdtdh wp14">
+<w:numbering xmlns:wpc="http://schemas.microsoft.com/office/word/2010/wordprocessingCanvas" xmlns:cx="http://schemas.microsoft.com/office/drawing/2014/chartex" xmlns:cx1="http://schemas.microsoft.com/office/drawing/2015/9/8/chartex" xmlns:cx2="http://schemas.microsoft.com/office/drawing/2015/10/21/chartex" xmlns:cx3="http://schemas.microsoft.com/office/drawing/2016/5/9/chartex" xmlns:cx4="http://schemas.microsoft.com/office/drawing/2016/5/10/chartex" xmlns:cx5="http://schemas.microsoft.com/office/drawing/2016/5/11/chartex" xmlns:cx6="http://schemas.microsoft.com/office/drawing/2016/5/12/chartex" xmlns:cx7="http://schemas.microsoft.com/office/drawing/2016/5/13/chartex" xmlns:cx8="http://schemas.microsoft.com/office/drawing/2016/5/14/chartex" xmlns:mc="http://schemas.openxmlformats.org/markup-compatibility/2006" xmlns:aink="http://schemas.microsoft.com/office/drawing/2016/ink" xmlns:am3d="http://schemas.microsoft.com/office/drawing/2017/model3d" xmlns:o="urn:schemas-microsoft-com:office:office" xmlns:oel="http://schemas.microsoft.com/office/2019/extlst" xmlns:r="http://schemas.openxmlformats.org/officeDocument/2006/relationships" xmlns:m="http://schemas.openxmlformats.org/officeDocument/2006/math" xmlns:v="urn:schemas-microsoft-com:vml" xmlns:wp14="http://schemas.microsoft.com/office/word/2010/wordprocessingDrawing" xmlns:wp="http://schemas.openxmlformats.org/drawingml/2006/wordprocessingDrawing" xmlns:w10="urn:schemas-microsoft-com:office:word" xmlns:w="http://schemas.openxmlformats.org/wordprocessingml/2006/main" xmlns:w14="http://schemas.microsoft.com/office/word/2010/wordml" xmlns:w15="http://schemas.microsoft.com/office/word/2012/wordml" xmlns:w16cex="http://schemas.microsoft.com/office/word/2018/wordml/cex" xmlns:w16cid="http://schemas.microsoft.com/office/word/2016/wordml/cid" xmlns:w16="http://schemas.microsoft.com/office/word/2018/wordml" xmlns:w16du="http://schemas.microsoft.com/office/word/2023/wordml/word16du" xmlns:w16sdtdh="http://schemas.microsoft.com/office/word/2020/wordml/sdtdatahash" xmlns:w16se="http://schemas.microsoft.com/office/word/2015/wordml/symex" xmlns:wpg="http://schemas.microsoft.com/office/word/2010/wordprocessingGroup" xmlns:wpi="http://schemas.microsoft.com/office/word/2010/wordprocessingInk" xmlns:wne="http://schemas.microsoft.com/office/word/2006/wordml" xmlns:wps="http://schemas.microsoft.com/office/word/2010/wordprocessingShape" mc:Ignorable="w14 w15 w16se w16cid w16 w16cex w16sdtdh w16du wp14">
   <w:abstractNum w:abstractNumId="0" w15:restartNumberingAfterBreak="0">
     <w:nsid w:val="49C72483"/>
     <w:multiLevelType w:val="multilevel"/>
@@ -1366,7 +1389,7 @@
 </file>
 
 <file path=word/styles.xml><?xml version="1.0" encoding="utf-8"?>
-<w:styles xmlns:mc="http://schemas.openxmlformats.org/markup-compatibility/2006" xmlns:r="http://schemas.openxmlformats.org/officeDocument/2006/relationships" xmlns:w="http://schemas.openxmlformats.org/wordprocessingml/2006/main" xmlns:w14="http://schemas.microsoft.com/office/word/2010/wordml" xmlns:w15="http://schemas.microsoft.com/office/word/2012/wordml" xmlns:w16cex="http://schemas.microsoft.com/office/word/2018/wordml/cex" xmlns:w16cid="http://schemas.microsoft.com/office/word/2016/wordml/cid" xmlns:w16="http://schemas.microsoft.com/office/word/2018/wordml" xmlns:w16sdtdh="http://schemas.microsoft.com/office/word/2020/wordml/sdtdatahash" xmlns:w16se="http://schemas.microsoft.com/office/word/2015/wordml/symex" mc:Ignorable="w14 w15 w16se w16cid w16 w16cex w16sdtdh">
+<w:styles xmlns:mc="http://schemas.openxmlformats.org/markup-compatibility/2006" xmlns:r="http://schemas.openxmlformats.org/officeDocument/2006/relationships" xmlns:w="http://schemas.openxmlformats.org/wordprocessingml/2006/main" xmlns:w14="http://schemas.microsoft.com/office/word/2010/wordml" xmlns:w15="http://schemas.microsoft.com/office/word/2012/wordml" xmlns:w16cex="http://schemas.microsoft.com/office/word/2018/wordml/cex" xmlns:w16cid="http://schemas.microsoft.com/office/word/2016/wordml/cid" xmlns:w16="http://schemas.microsoft.com/office/word/2018/wordml" xmlns:w16du="http://schemas.microsoft.com/office/word/2023/wordml/word16du" xmlns:w16sdtdh="http://schemas.microsoft.com/office/word/2020/wordml/sdtdatahash" xmlns:w16se="http://schemas.microsoft.com/office/word/2015/wordml/symex" mc:Ignorable="w14 w15 w16se w16cid w16 w16cex w16sdtdh w16du">
   <w:docDefaults>
     <w:rPrDefault>
       <w:rPr>
@@ -1374,7 +1397,7 @@
         <w:kern w:val="2"/>
         <w:sz w:val="24"/>
         <w:szCs w:val="24"/>
-        <w:lang w:val="en-CO" w:eastAsia="en-US" w:bidi="ar-SA"/>
+        <w:lang w:eastAsia="en-US" w:bidi="ar-SA"/>
         <w14:ligatures w14:val="standardContextual"/>
       </w:rPr>
     </w:rPrDefault>
@@ -1762,12 +1785,13 @@
     <w:name w:val="Normal"/>
     <w:qFormat/>
   </w:style>
-  <w:style w:type="character" w:default="1" w:styleId="DefaultParagraphFont">
+  <w:style w:type="character" w:default="1" w:styleId="Fuentedeprrafopredeter">
     <w:name w:val="Default Paragraph Font"/>
     <w:uiPriority w:val="1"/>
+    <w:semiHidden/>
     <w:unhideWhenUsed/>
   </w:style>
-  <w:style w:type="table" w:default="1" w:styleId="TableNormal">
+  <w:style w:type="table" w:default="1" w:styleId="Tablanormal">
     <w:name w:val="Normal Table"/>
     <w:uiPriority w:val="99"/>
     <w:semiHidden/>
@@ -1782,15 +1806,15 @@
       </w:tblCellMar>
     </w:tblPr>
   </w:style>
-  <w:style w:type="numbering" w:default="1" w:styleId="NoList">
+  <w:style w:type="numbering" w:default="1" w:styleId="Sinlista">
     <w:name w:val="No List"/>
     <w:uiPriority w:val="99"/>
     <w:semiHidden/>
     <w:unhideWhenUsed/>
   </w:style>
-  <w:style w:type="character" w:styleId="Hyperlink">
+  <w:style w:type="character" w:styleId="Hipervnculo">
     <w:name w:val="Hyperlink"/>
-    <w:basedOn w:val="DefaultParagraphFont"/>
+    <w:basedOn w:val="Fuentedeprrafopredeter"/>
     <w:uiPriority w:val="99"/>
     <w:unhideWhenUsed/>
     <w:rsid w:val="00A438AB"/>
@@ -1799,9 +1823,9 @@
       <w:u w:val="single"/>
     </w:rPr>
   </w:style>
-  <w:style w:type="character" w:styleId="UnresolvedMention">
+  <w:style w:type="character" w:styleId="Mencinsinresolver">
     <w:name w:val="Unresolved Mention"/>
-    <w:basedOn w:val="DefaultParagraphFont"/>
+    <w:basedOn w:val="Fuentedeprrafopredeter"/>
     <w:uiPriority w:val="99"/>
     <w:semiHidden/>
     <w:unhideWhenUsed/>

</xml_diff>